<commit_message>
update default template name
</commit_message>
<xml_diff>
--- a/poi-tl-plugin-markdown/src/test/resources/markdown/markdown.docx
+++ b/poi-tl-plugin-markdown/src/test/resources/markdown/markdown.docx
@@ -435,22 +435,10 @@
       <w:pStyle w:val="a5"/>
     </w:pPr>
     <w:r>
-      <w:rPr>
-        <w:rFonts w:hint="eastAsia"/>
-      </w:rPr>
-      <w:t>Word</w:t>
-    </w:r>
-    <w:r>
       <w:ptab w:relativeTo="margin" w:alignment="center" w:leader="none"/>
     </w:r>
     <w:r>
       <w:ptab w:relativeTo="margin" w:alignment="right" w:leader="none"/>
-    </w:r>
-    <w:r>
-      <w:rPr>
-        <w:rFonts w:hint="eastAsia"/>
-      </w:rPr>
-      <w:t>Hi</w:t>
     </w:r>
     <w:r>
       <w:rPr>

</xml_diff>